<commit_message>
doc(planTest) ajout de 2 test pour l'auth
[20min][DONE][TEST]
j'ai ajouter des test dans le fichier car quand je faisais les test unitaire je me suis dis sa serais pas mal d'ajouter ces test la
</commit_message>
<xml_diff>
--- a/doc/plan_test/E-P_Test-TeixeiraSottile-PlanTest_authLogin.docx
+++ b/doc/plan_test/E-P_Test-TeixeiraSottile-PlanTest_authLogin.docx
@@ -1162,7 +1162,7 @@
         <w:pStyle w:val="Paragraphedeliste"/>
         <w:numPr>
           <w:ilvl w:val="1"/>
-          <w:numId w:val="19"/>
+          <w:numId w:val="18"/>
         </w:numPr>
         <w:spacing w:after="160" w:line="279" w:lineRule="auto"/>
         <w:rPr>
@@ -1223,6 +1223,102 @@
         </w:rPr>
         <w:t xml:space="preserve"> </w:t>
       </w:r>
+      <w:r>
+        <w:rPr>
+          <w:lang w:val="fr-CH"/>
+        </w:rPr>
+        <w:t>et envoie un token</w:t>
+      </w:r>
+    </w:p>
+    <w:p>
+      <w:pPr>
+        <w:pStyle w:val="Paragraphedeliste"/>
+        <w:numPr>
+          <w:ilvl w:val="1"/>
+          <w:numId w:val="18"/>
+        </w:numPr>
+        <w:spacing w:after="160" w:line="279" w:lineRule="auto"/>
+        <w:rPr>
+          <w:lang w:val="fr-CH"/>
+        </w:rPr>
+      </w:pPr>
+      <w:r>
+        <w:rPr>
+          <w:lang w:val="fr-CH"/>
+        </w:rPr>
+        <w:t xml:space="preserve">TC_U003 : AuthController(email, mdp) </w:t>
+      </w:r>
+      <w:r>
+        <w:rPr>
+          <w:lang w:val="fr-CH"/>
+        </w:rPr>
+        <w:t>se</w:t>
+      </w:r>
+      <w:r>
+        <w:rPr>
+          <w:lang w:val="fr-CH"/>
+        </w:rPr>
+        <w:t xml:space="preserve"> connecte si toute les infos sont bonne et envoie un token</w:t>
+      </w:r>
+    </w:p>
+    <w:p>
+      <w:pPr>
+        <w:pStyle w:val="Paragraphedeliste"/>
+        <w:numPr>
+          <w:ilvl w:val="1"/>
+          <w:numId w:val="18"/>
+        </w:numPr>
+        <w:spacing w:after="160" w:line="279" w:lineRule="auto"/>
+        <w:rPr>
+          <w:lang w:val="fr-CH"/>
+        </w:rPr>
+      </w:pPr>
+      <w:r>
+        <w:rPr>
+          <w:lang w:val="fr-CH"/>
+        </w:rPr>
+        <w:t>TC_U00</w:t>
+      </w:r>
+      <w:r>
+        <w:rPr>
+          <w:lang w:val="fr-CH"/>
+        </w:rPr>
+        <w:t>4</w:t>
+      </w:r>
+      <w:r>
+        <w:rPr>
+          <w:lang w:val="fr-CH"/>
+        </w:rPr>
+        <w:t xml:space="preserve"> : </w:t>
+      </w:r>
+      <w:r>
+        <w:rPr>
+          <w:lang w:val="fr-CH"/>
+        </w:rPr>
+        <w:t>AuthController</w:t>
+      </w:r>
+      <w:r>
+        <w:rPr>
+          <w:lang w:val="fr-CH"/>
+        </w:rPr>
+        <w:t xml:space="preserve">(email, mdp) retourne erreur </w:t>
+      </w:r>
+      <w:r>
+        <w:rPr>
+          <w:lang w:val="fr-CH"/>
+        </w:rPr>
+        <w:t>si utilisateur n’existe pas</w:t>
+      </w:r>
+    </w:p>
+    <w:p>
+      <w:pPr>
+        <w:pStyle w:val="Paragraphedeliste"/>
+        <w:spacing w:after="160" w:line="279" w:lineRule="auto"/>
+        <w:ind w:left="1440"/>
+        <w:rPr>
+          <w:lang w:val="fr-CH"/>
+        </w:rPr>
+      </w:pPr>
     </w:p>
     <w:p>
       <w:pPr>
@@ -1563,7 +1659,7 @@
     <w:tbl>
       <w:tblPr>
         <w:tblStyle w:val="TableauGrille4-Accentuation1"/>
-        <w:tblW w:w="9072" w:type="dxa"/>
+        <w:tblW w:w="8382" w:type="dxa"/>
         <w:tblLook w:val="04A0" w:firstRow="1" w:lastRow="0" w:firstColumn="1" w:lastColumn="0" w:noHBand="0" w:noVBand="1"/>
       </w:tblPr>
       <w:tblGrid>
@@ -1572,7 +1668,6 @@
         <w:gridCol w:w="2892"/>
         <w:gridCol w:w="2093"/>
         <w:gridCol w:w="1266"/>
-        <w:gridCol w:w="690"/>
       </w:tblGrid>
       <w:tr>
         <w:trPr>
@@ -1660,7 +1755,7 @@
         </w:tc>
         <w:tc>
           <w:tcPr>
-            <w:tcW w:w="1186" w:type="dxa"/>
+            <w:tcW w:w="1266" w:type="dxa"/>
             <w:hideMark/>
           </w:tcPr>
           <w:p>
@@ -1675,26 +1770,6 @@
                 <w:lang w:val="fr-CH"/>
               </w:rPr>
               <w:t>Testeur</w:t>
-            </w:r>
-          </w:p>
-        </w:tc>
-        <w:tc>
-          <w:tcPr>
-            <w:tcW w:w="0" w:type="auto"/>
-            <w:hideMark/>
-          </w:tcPr>
-          <w:p>
-            <w:pPr>
-              <w:cnfStyle w:val="100000000000" w:firstRow="1" w:lastRow="0" w:firstColumn="0" w:lastColumn="0" w:oddVBand="0" w:evenVBand="0" w:oddHBand="0" w:evenHBand="0" w:firstRowFirstColumn="0" w:firstRowLastColumn="0" w:lastRowFirstColumn="0" w:lastRowLastColumn="0"/>
-              <w:rPr>
-                <w:lang w:val="fr-CH"/>
-              </w:rPr>
-            </w:pPr>
-            <w:r>
-              <w:rPr>
-                <w:lang w:val="fr-CH"/>
-              </w:rPr>
-              <w:t>Date</w:t>
             </w:r>
           </w:p>
         </w:tc>
@@ -1803,7 +1878,7 @@
         </w:tc>
         <w:tc>
           <w:tcPr>
-            <w:tcW w:w="1186" w:type="dxa"/>
+            <w:tcW w:w="1266" w:type="dxa"/>
             <w:hideMark/>
           </w:tcPr>
           <w:p>
@@ -1823,22 +1898,6 @@
               </w:rPr>
               <w:t>Dev</w:t>
             </w:r>
-          </w:p>
-        </w:tc>
-        <w:tc>
-          <w:tcPr>
-            <w:tcW w:w="0" w:type="auto"/>
-            <w:hideMark/>
-          </w:tcPr>
-          <w:p>
-            <w:pPr>
-              <w:cnfStyle w:val="000000100000" w:firstRow="0" w:lastRow="0" w:firstColumn="0" w:lastColumn="0" w:oddVBand="0" w:evenVBand="0" w:oddHBand="1" w:evenHBand="0" w:firstRowFirstColumn="0" w:firstRowLastColumn="0" w:lastRowFirstColumn="0" w:lastRowLastColumn="0"/>
-              <w:rPr>
-                <w:b/>
-                <w:bCs/>
-                <w:lang w:val="fr-CH"/>
-              </w:rPr>
-            </w:pPr>
           </w:p>
         </w:tc>
       </w:tr>
@@ -1945,13 +2004,13 @@
                 <w:bCs/>
                 <w:lang w:val="fr-CH"/>
               </w:rPr>
-              <w:t>Renvoi sur la page login</w:t>
+              <w:t>Renvoi sur la page login et token dans localStorage</w:t>
             </w:r>
           </w:p>
         </w:tc>
         <w:tc>
           <w:tcPr>
-            <w:tcW w:w="1186" w:type="dxa"/>
+            <w:tcW w:w="1266" w:type="dxa"/>
             <w:hideMark/>
           </w:tcPr>
           <w:p>
@@ -1973,10 +2032,162 @@
             </w:r>
           </w:p>
         </w:tc>
+      </w:tr>
+      <w:tr>
+        <w:trPr>
+          <w:cnfStyle w:val="000000100000" w:firstRow="0" w:lastRow="0" w:firstColumn="0" w:lastColumn="0" w:oddVBand="0" w:evenVBand="0" w:oddHBand="1" w:evenHBand="0" w:firstRowFirstColumn="0" w:firstRowLastColumn="0" w:lastRowFirstColumn="0" w:lastRowLastColumn="0"/>
+        </w:trPr>
+        <w:tc>
+          <w:tcPr>
+            <w:cnfStyle w:val="001000000000" w:firstRow="0" w:lastRow="0" w:firstColumn="1" w:lastColumn="0" w:oddVBand="0" w:evenVBand="0" w:oddHBand="0" w:evenHBand="0" w:firstRowFirstColumn="0" w:firstRowLastColumn="0" w:lastRowFirstColumn="0" w:lastRowLastColumn="0"/>
+            <w:tcW w:w="0" w:type="auto"/>
+          </w:tcPr>
+          <w:p>
+            <w:pPr>
+              <w:rPr>
+                <w:lang w:val="fr-CH"/>
+              </w:rPr>
+            </w:pPr>
+            <w:r>
+              <w:rPr>
+                <w:lang w:val="fr-CH"/>
+              </w:rPr>
+              <w:t>TC_U003</w:t>
+            </w:r>
+          </w:p>
+        </w:tc>
         <w:tc>
           <w:tcPr>
             <w:tcW w:w="0" w:type="auto"/>
-            <w:hideMark/>
+          </w:tcPr>
+          <w:p>
+            <w:pPr>
+              <w:cnfStyle w:val="000000100000" w:firstRow="0" w:lastRow="0" w:firstColumn="0" w:lastColumn="0" w:oddVBand="0" w:evenVBand="0" w:oddHBand="1" w:evenHBand="0" w:firstRowFirstColumn="0" w:firstRowLastColumn="0" w:lastRowFirstColumn="0" w:lastRowLastColumn="0"/>
+              <w:rPr>
+                <w:b/>
+                <w:bCs/>
+                <w:lang w:val="fr-CH"/>
+              </w:rPr>
+            </w:pPr>
+            <w:r>
+              <w:rPr>
+                <w:b/>
+                <w:bCs/>
+                <w:lang w:val="fr-CH"/>
+              </w:rPr>
+              <w:t>Unitaire</w:t>
+            </w:r>
+          </w:p>
+        </w:tc>
+        <w:tc>
+          <w:tcPr>
+            <w:tcW w:w="0" w:type="auto"/>
+          </w:tcPr>
+          <w:p>
+            <w:pPr>
+              <w:cnfStyle w:val="000000100000" w:firstRow="0" w:lastRow="0" w:firstColumn="0" w:lastColumn="0" w:oddVBand="0" w:evenVBand="0" w:oddHBand="1" w:evenHBand="0" w:firstRowFirstColumn="0" w:firstRowLastColumn="0" w:lastRowFirstColumn="0" w:lastRowLastColumn="0"/>
+              <w:rPr>
+                <w:b/>
+                <w:bCs/>
+                <w:lang w:val="fr-CH"/>
+              </w:rPr>
+            </w:pPr>
+            <w:r>
+              <w:rPr>
+                <w:b/>
+                <w:bCs/>
+                <w:lang w:val="fr-CH"/>
+              </w:rPr>
+              <w:t xml:space="preserve">Se connecter </w:t>
+            </w:r>
+          </w:p>
+        </w:tc>
+        <w:tc>
+          <w:tcPr>
+            <w:tcW w:w="2093" w:type="dxa"/>
+          </w:tcPr>
+          <w:p>
+            <w:pPr>
+              <w:cnfStyle w:val="000000100000" w:firstRow="0" w:lastRow="0" w:firstColumn="0" w:lastColumn="0" w:oddVBand="0" w:evenVBand="0" w:oddHBand="1" w:evenHBand="0" w:firstRowFirstColumn="0" w:firstRowLastColumn="0" w:lastRowFirstColumn="0" w:lastRowLastColumn="0"/>
+              <w:rPr>
+                <w:b/>
+                <w:bCs/>
+                <w:lang w:val="fr-CH"/>
+              </w:rPr>
+            </w:pPr>
+            <w:r>
+              <w:rPr>
+                <w:b/>
+                <w:bCs/>
+                <w:lang w:val="fr-CH"/>
+              </w:rPr>
+              <w:t xml:space="preserve">Renvoi sur la page </w:t>
+            </w:r>
+            <w:r>
+              <w:rPr>
+                <w:b/>
+                <w:bCs/>
+                <w:lang w:val="fr-CH"/>
+              </w:rPr>
+              <w:lastRenderedPageBreak/>
+              <w:t>login et token dans localStorage</w:t>
+            </w:r>
+          </w:p>
+        </w:tc>
+        <w:tc>
+          <w:tcPr>
+            <w:tcW w:w="1266" w:type="dxa"/>
+          </w:tcPr>
+          <w:p>
+            <w:pPr>
+              <w:cnfStyle w:val="000000100000" w:firstRow="0" w:lastRow="0" w:firstColumn="0" w:lastColumn="0" w:oddVBand="0" w:evenVBand="0" w:oddHBand="1" w:evenHBand="0" w:firstRowFirstColumn="0" w:firstRowLastColumn="0" w:lastRowFirstColumn="0" w:lastRowLastColumn="0"/>
+              <w:rPr>
+                <w:b/>
+                <w:bCs/>
+                <w:lang w:val="fr-CH"/>
+              </w:rPr>
+            </w:pPr>
+            <w:r>
+              <w:rPr>
+                <w:b/>
+                <w:bCs/>
+                <w:lang w:val="fr-CH"/>
+              </w:rPr>
+              <w:lastRenderedPageBreak/>
+              <w:t>Dev</w:t>
+            </w:r>
+          </w:p>
+        </w:tc>
+      </w:tr>
+      <w:tr>
+        <w:tc>
+          <w:tcPr>
+            <w:cnfStyle w:val="001000000000" w:firstRow="0" w:lastRow="0" w:firstColumn="1" w:lastColumn="0" w:oddVBand="0" w:evenVBand="0" w:oddHBand="0" w:evenHBand="0" w:firstRowFirstColumn="0" w:firstRowLastColumn="0" w:lastRowFirstColumn="0" w:lastRowLastColumn="0"/>
+            <w:tcW w:w="0" w:type="auto"/>
+          </w:tcPr>
+          <w:p>
+            <w:pPr>
+              <w:rPr>
+                <w:lang w:val="fr-CH"/>
+              </w:rPr>
+            </w:pPr>
+            <w:r>
+              <w:rPr>
+                <w:lang w:val="fr-CH"/>
+              </w:rPr>
+              <w:t>TC_U00</w:t>
+            </w:r>
+            <w:r>
+              <w:rPr>
+                <w:lang w:val="fr-CH"/>
+              </w:rPr>
+              <w:t>4</w:t>
+            </w:r>
+          </w:p>
+        </w:tc>
+        <w:tc>
+          <w:tcPr>
+            <w:tcW w:w="0" w:type="auto"/>
           </w:tcPr>
           <w:p>
             <w:pPr>
@@ -1987,6 +2198,101 @@
                 <w:lang w:val="fr-CH"/>
               </w:rPr>
             </w:pPr>
+            <w:r>
+              <w:rPr>
+                <w:b/>
+                <w:bCs/>
+                <w:lang w:val="fr-CH"/>
+              </w:rPr>
+              <w:t>Unitaire</w:t>
+            </w:r>
+          </w:p>
+        </w:tc>
+        <w:tc>
+          <w:tcPr>
+            <w:tcW w:w="0" w:type="auto"/>
+          </w:tcPr>
+          <w:p>
+            <w:pPr>
+              <w:cnfStyle w:val="000000000000" w:firstRow="0" w:lastRow="0" w:firstColumn="0" w:lastColumn="0" w:oddVBand="0" w:evenVBand="0" w:oddHBand="0" w:evenHBand="0" w:firstRowFirstColumn="0" w:firstRowLastColumn="0" w:lastRowFirstColumn="0" w:lastRowLastColumn="0"/>
+              <w:rPr>
+                <w:b/>
+                <w:bCs/>
+                <w:lang w:val="fr-CH"/>
+              </w:rPr>
+            </w:pPr>
+            <w:r>
+              <w:rPr>
+                <w:b/>
+                <w:bCs/>
+                <w:lang w:val="fr-CH"/>
+              </w:rPr>
+              <w:t xml:space="preserve">Authentification </w:t>
+            </w:r>
+          </w:p>
+          <w:p>
+            <w:pPr>
+              <w:cnfStyle w:val="000000000000" w:firstRow="0" w:lastRow="0" w:firstColumn="0" w:lastColumn="0" w:oddVBand="0" w:evenVBand="0" w:oddHBand="0" w:evenHBand="0" w:firstRowFirstColumn="0" w:firstRowLastColumn="0" w:lastRowFirstColumn="0" w:lastRowLastColumn="0"/>
+              <w:rPr>
+                <w:b/>
+                <w:bCs/>
+                <w:lang w:val="fr-CH"/>
+              </w:rPr>
+            </w:pPr>
+            <w:r>
+              <w:rPr>
+                <w:b/>
+                <w:bCs/>
+                <w:lang w:val="fr-CH"/>
+              </w:rPr>
+              <w:t xml:space="preserve">User n’existe pas </w:t>
+            </w:r>
+          </w:p>
+        </w:tc>
+        <w:tc>
+          <w:tcPr>
+            <w:tcW w:w="2093" w:type="dxa"/>
+          </w:tcPr>
+          <w:p>
+            <w:pPr>
+              <w:cnfStyle w:val="000000000000" w:firstRow="0" w:lastRow="0" w:firstColumn="0" w:lastColumn="0" w:oddVBand="0" w:evenVBand="0" w:oddHBand="0" w:evenHBand="0" w:firstRowFirstColumn="0" w:firstRowLastColumn="0" w:lastRowFirstColumn="0" w:lastRowLastColumn="0"/>
+              <w:rPr>
+                <w:b/>
+                <w:bCs/>
+                <w:lang w:val="fr-CH"/>
+              </w:rPr>
+            </w:pPr>
+            <w:r>
+              <w:rPr>
+                <w:b/>
+                <w:bCs/>
+                <w:lang w:val="fr-CH"/>
+              </w:rPr>
+              <w:t>Erreur renvoyée</w:t>
+            </w:r>
+          </w:p>
+        </w:tc>
+        <w:tc>
+          <w:tcPr>
+            <w:tcW w:w="1266" w:type="dxa"/>
+          </w:tcPr>
+          <w:p>
+            <w:pPr>
+              <w:cnfStyle w:val="000000000000" w:firstRow="0" w:lastRow="0" w:firstColumn="0" w:lastColumn="0" w:oddVBand="0" w:evenVBand="0" w:oddHBand="0" w:evenHBand="0" w:firstRowFirstColumn="0" w:firstRowLastColumn="0" w:lastRowFirstColumn="0" w:lastRowLastColumn="0"/>
+              <w:rPr>
+                <w:b/>
+                <w:bCs/>
+                <w:lang w:val="fr-CH"/>
+              </w:rPr>
+            </w:pPr>
+            <w:r>
+              <w:rPr>
+                <w:b/>
+                <w:bCs/>
+                <w:lang w:val="fr-CH"/>
+              </w:rPr>
+              <w:t>Dev</w:t>
+            </w:r>
           </w:p>
         </w:tc>
       </w:tr>
@@ -2088,7 +2394,7 @@
         </w:tc>
         <w:tc>
           <w:tcPr>
-            <w:tcW w:w="1186" w:type="dxa"/>
+            <w:tcW w:w="1266" w:type="dxa"/>
             <w:hideMark/>
           </w:tcPr>
           <w:p>
@@ -2108,22 +2414,6 @@
               </w:rPr>
               <w:t>QA</w:t>
             </w:r>
-          </w:p>
-        </w:tc>
-        <w:tc>
-          <w:tcPr>
-            <w:tcW w:w="0" w:type="auto"/>
-            <w:hideMark/>
-          </w:tcPr>
-          <w:p>
-            <w:pPr>
-              <w:cnfStyle w:val="000000100000" w:firstRow="0" w:lastRow="0" w:firstColumn="0" w:lastColumn="0" w:oddVBand="0" w:evenVBand="0" w:oddHBand="1" w:evenHBand="0" w:firstRowFirstColumn="0" w:firstRowLastColumn="0" w:lastRowFirstColumn="0" w:lastRowLastColumn="0"/>
-              <w:rPr>
-                <w:b/>
-                <w:bCs/>
-                <w:lang w:val="fr-CH"/>
-              </w:rPr>
-            </w:pPr>
           </w:p>
         </w:tc>
       </w:tr>
@@ -2222,7 +2512,7 @@
         </w:tc>
         <w:tc>
           <w:tcPr>
-            <w:tcW w:w="1186" w:type="dxa"/>
+            <w:tcW w:w="1266" w:type="dxa"/>
             <w:hideMark/>
           </w:tcPr>
           <w:p>
@@ -2242,22 +2532,6 @@
               </w:rPr>
               <w:t>QA</w:t>
             </w:r>
-          </w:p>
-        </w:tc>
-        <w:tc>
-          <w:tcPr>
-            <w:tcW w:w="0" w:type="auto"/>
-            <w:hideMark/>
-          </w:tcPr>
-          <w:p>
-            <w:pPr>
-              <w:cnfStyle w:val="000000000000" w:firstRow="0" w:lastRow="0" w:firstColumn="0" w:lastColumn="0" w:oddVBand="0" w:evenVBand="0" w:oddHBand="0" w:evenHBand="0" w:firstRowFirstColumn="0" w:firstRowLastColumn="0" w:lastRowFirstColumn="0" w:lastRowLastColumn="0"/>
-              <w:rPr>
-                <w:b/>
-                <w:bCs/>
-                <w:lang w:val="fr-CH"/>
-              </w:rPr>
-            </w:pPr>
           </w:p>
         </w:tc>
       </w:tr>
@@ -2359,7 +2633,7 @@
         </w:tc>
         <w:tc>
           <w:tcPr>
-            <w:tcW w:w="1186" w:type="dxa"/>
+            <w:tcW w:w="1266" w:type="dxa"/>
             <w:hideMark/>
           </w:tcPr>
           <w:p>
@@ -2379,22 +2653,6 @@
               </w:rPr>
               <w:t>QA</w:t>
             </w:r>
-          </w:p>
-        </w:tc>
-        <w:tc>
-          <w:tcPr>
-            <w:tcW w:w="0" w:type="auto"/>
-            <w:hideMark/>
-          </w:tcPr>
-          <w:p>
-            <w:pPr>
-              <w:cnfStyle w:val="000000100000" w:firstRow="0" w:lastRow="0" w:firstColumn="0" w:lastColumn="0" w:oddVBand="0" w:evenVBand="0" w:oddHBand="1" w:evenHBand="0" w:firstRowFirstColumn="0" w:firstRowLastColumn="0" w:lastRowFirstColumn="0" w:lastRowLastColumn="0"/>
-              <w:rPr>
-                <w:b/>
-                <w:bCs/>
-                <w:lang w:val="fr-CH"/>
-              </w:rPr>
-            </w:pPr>
           </w:p>
         </w:tc>
       </w:tr>
@@ -2493,7 +2751,7 @@
         </w:tc>
         <w:tc>
           <w:tcPr>
-            <w:tcW w:w="1186" w:type="dxa"/>
+            <w:tcW w:w="1266" w:type="dxa"/>
             <w:hideMark/>
           </w:tcPr>
           <w:p>
@@ -2513,22 +2771,6 @@
               </w:rPr>
               <w:t>Utilisateur</w:t>
             </w:r>
-          </w:p>
-        </w:tc>
-        <w:tc>
-          <w:tcPr>
-            <w:tcW w:w="0" w:type="auto"/>
-            <w:hideMark/>
-          </w:tcPr>
-          <w:p>
-            <w:pPr>
-              <w:cnfStyle w:val="000000000000" w:firstRow="0" w:lastRow="0" w:firstColumn="0" w:lastColumn="0" w:oddVBand="0" w:evenVBand="0" w:oddHBand="0" w:evenHBand="0" w:firstRowFirstColumn="0" w:firstRowLastColumn="0" w:lastRowFirstColumn="0" w:lastRowLastColumn="0"/>
-              <w:rPr>
-                <w:b/>
-                <w:bCs/>
-                <w:lang w:val="fr-CH"/>
-              </w:rPr>
-            </w:pPr>
           </w:p>
         </w:tc>
       </w:tr>
@@ -2552,7 +2794,6 @@
               <w:rPr>
                 <w:lang w:val="fr-CH"/>
               </w:rPr>
-              <w:lastRenderedPageBreak/>
               <w:t>TC_A002</w:t>
             </w:r>
           </w:p>
@@ -2631,7 +2872,7 @@
         </w:tc>
         <w:tc>
           <w:tcPr>
-            <w:tcW w:w="1186" w:type="dxa"/>
+            <w:tcW w:w="1266" w:type="dxa"/>
             <w:hideMark/>
           </w:tcPr>
           <w:p>
@@ -2651,22 +2892,6 @@
               </w:rPr>
               <w:t>Utilisateur</w:t>
             </w:r>
-          </w:p>
-        </w:tc>
-        <w:tc>
-          <w:tcPr>
-            <w:tcW w:w="0" w:type="auto"/>
-            <w:hideMark/>
-          </w:tcPr>
-          <w:p>
-            <w:pPr>
-              <w:cnfStyle w:val="000000100000" w:firstRow="0" w:lastRow="0" w:firstColumn="0" w:lastColumn="0" w:oddVBand="0" w:evenVBand="0" w:oddHBand="1" w:evenHBand="0" w:firstRowFirstColumn="0" w:firstRowLastColumn="0" w:lastRowFirstColumn="0" w:lastRowLastColumn="0"/>
-              <w:rPr>
-                <w:b/>
-                <w:bCs/>
-                <w:lang w:val="fr-CH"/>
-              </w:rPr>
-            </w:pPr>
           </w:p>
         </w:tc>
       </w:tr>
@@ -2765,7 +2990,7 @@
         </w:tc>
         <w:tc>
           <w:tcPr>
-            <w:tcW w:w="1186" w:type="dxa"/>
+            <w:tcW w:w="1266" w:type="dxa"/>
             <w:hideMark/>
           </w:tcPr>
           <w:p>
@@ -2785,22 +3010,6 @@
               </w:rPr>
               <w:t>Utilisateur</w:t>
             </w:r>
-          </w:p>
-        </w:tc>
-        <w:tc>
-          <w:tcPr>
-            <w:tcW w:w="0" w:type="auto"/>
-            <w:hideMark/>
-          </w:tcPr>
-          <w:p>
-            <w:pPr>
-              <w:cnfStyle w:val="000000000000" w:firstRow="0" w:lastRow="0" w:firstColumn="0" w:lastColumn="0" w:oddVBand="0" w:evenVBand="0" w:oddHBand="0" w:evenHBand="0" w:firstRowFirstColumn="0" w:firstRowLastColumn="0" w:lastRowFirstColumn="0" w:lastRowLastColumn="0"/>
-              <w:rPr>
-                <w:b/>
-                <w:bCs/>
-                <w:lang w:val="fr-CH"/>
-              </w:rPr>
-            </w:pPr>
           </w:p>
         </w:tc>
       </w:tr>
@@ -5616,6 +5825,7 @@
   <w:style w:type="character" w:default="1" w:styleId="Policepardfaut">
     <w:name w:val="Default Paragraph Font"/>
     <w:uiPriority w:val="1"/>
+    <w:semiHidden/>
     <w:unhideWhenUsed/>
   </w:style>
   <w:style w:type="table" w:default="1" w:styleId="TableauNormal">
@@ -16832,23 +17042,16 @@
 </file>
 
 <file path=customXml/item1.xml><?xml version="1.0" encoding="utf-8"?>
-<p:properties xmlns:p="http://schemas.microsoft.com/office/2006/metadata/properties" xmlns:xsi="http://www.w3.org/2001/XMLSchema-instance" xmlns:pc="http://schemas.microsoft.com/office/infopath/2007/PartnerControls">
-  <documentManagement>
-    <TaxCatchAll xmlns="eefa3612-053e-497a-ae76-8a76877f5e22" xsi:nil="true"/>
-    <lcf76f155ced4ddcb4097134ff3c332f xmlns="b5cf4370-ac38-4b9e-9836-ef6f5df64f24">
-      <Terms xmlns="http://schemas.microsoft.com/office/infopath/2007/PartnerControls"/>
-    </lcf76f155ced4ddcb4097134ff3c332f>
-  </documentManagement>
-</p:properties>
-</file>
-
-<file path=customXml/item2.xml><?xml version="1.0" encoding="utf-8"?>
 <?mso-contentType ?>
 <FormTemplates xmlns="http://schemas.microsoft.com/sharepoint/v3/contenttype/forms">
   <Display>DocumentLibraryForm</Display>
   <Edit>DocumentLibraryForm</Edit>
   <New>DocumentLibraryForm</New>
 </FormTemplates>
+</file>
+
+<file path=customXml/item2.xml><?xml version="1.0" encoding="utf-8"?>
+<b:Sources xmlns:b="http://schemas.openxmlformats.org/officeDocument/2006/bibliography" xmlns="http://schemas.openxmlformats.org/officeDocument/2006/bibliography" SelectedStyle="/APA.XSL" StyleName="APA"/>
 </file>
 
 <file path=customXml/item3.xml><?xml version="1.0" encoding="utf-8"?>
@@ -17047,24 +17250,28 @@
 </file>
 
 <file path=customXml/item4.xml><?xml version="1.0" encoding="utf-8"?>
-<b:Sources xmlns:b="http://schemas.openxmlformats.org/officeDocument/2006/bibliography" xmlns="http://schemas.openxmlformats.org/officeDocument/2006/bibliography" SelectedStyle="/APA.XSL" StyleName="APA"/>
+<p:properties xmlns:p="http://schemas.microsoft.com/office/2006/metadata/properties" xmlns:xsi="http://www.w3.org/2001/XMLSchema-instance" xmlns:pc="http://schemas.microsoft.com/office/infopath/2007/PartnerControls">
+  <documentManagement>
+    <TaxCatchAll xmlns="eefa3612-053e-497a-ae76-8a76877f5e22" xsi:nil="true"/>
+    <lcf76f155ced4ddcb4097134ff3c332f xmlns="b5cf4370-ac38-4b9e-9836-ef6f5df64f24">
+      <Terms xmlns="http://schemas.microsoft.com/office/infopath/2007/PartnerControls"/>
+    </lcf76f155ced4ddcb4097134ff3c332f>
+  </documentManagement>
+</p:properties>
 </file>
 
 <file path=customXml/itemProps1.xml><?xml version="1.0" encoding="utf-8"?>
-<ds:datastoreItem xmlns:ds="http://schemas.openxmlformats.org/officeDocument/2006/customXml" ds:itemID="{ACF583FD-5FCD-41F0-B85B-7B8076526DDA}">
+<ds:datastoreItem xmlns:ds="http://schemas.openxmlformats.org/officeDocument/2006/customXml" ds:itemID="{0C837B5E-EF8F-48D0-904A-7240EE5FD423}">
   <ds:schemaRefs>
-    <ds:schemaRef ds:uri="http://schemas.microsoft.com/office/2006/metadata/properties"/>
-    <ds:schemaRef ds:uri="http://schemas.microsoft.com/office/infopath/2007/PartnerControls"/>
-    <ds:schemaRef ds:uri="eefa3612-053e-497a-ae76-8a76877f5e22"/>
-    <ds:schemaRef ds:uri="b5cf4370-ac38-4b9e-9836-ef6f5df64f24"/>
+    <ds:schemaRef ds:uri="http://schemas.microsoft.com/sharepoint/v3/contenttype/forms"/>
   </ds:schemaRefs>
 </ds:datastoreItem>
 </file>
 
 <file path=customXml/itemProps2.xml><?xml version="1.0" encoding="utf-8"?>
-<ds:datastoreItem xmlns:ds="http://schemas.openxmlformats.org/officeDocument/2006/customXml" ds:itemID="{0C837B5E-EF8F-48D0-904A-7240EE5FD423}">
+<ds:datastoreItem xmlns:ds="http://schemas.openxmlformats.org/officeDocument/2006/customXml" ds:itemID="{EF278816-EC6F-A645-907D-7F25AECB1D4A}">
   <ds:schemaRefs>
-    <ds:schemaRef ds:uri="http://schemas.microsoft.com/sharepoint/v3/contenttype/forms"/>
+    <ds:schemaRef ds:uri="http://schemas.openxmlformats.org/officeDocument/2006/bibliography"/>
   </ds:schemaRefs>
 </ds:datastoreItem>
 </file>
@@ -17089,9 +17296,12 @@
 </file>
 
 <file path=customXml/itemProps4.xml><?xml version="1.0" encoding="utf-8"?>
-<ds:datastoreItem xmlns:ds="http://schemas.openxmlformats.org/officeDocument/2006/customXml" ds:itemID="{EF278816-EC6F-A645-907D-7F25AECB1D4A}">
+<ds:datastoreItem xmlns:ds="http://schemas.openxmlformats.org/officeDocument/2006/customXml" ds:itemID="{ACF583FD-5FCD-41F0-B85B-7B8076526DDA}">
   <ds:schemaRefs>
-    <ds:schemaRef ds:uri="http://schemas.openxmlformats.org/officeDocument/2006/bibliography"/>
+    <ds:schemaRef ds:uri="http://schemas.microsoft.com/office/2006/metadata/properties"/>
+    <ds:schemaRef ds:uri="http://schemas.microsoft.com/office/infopath/2007/PartnerControls"/>
+    <ds:schemaRef ds:uri="eefa3612-053e-497a-ae76-8a76877f5e22"/>
+    <ds:schemaRef ds:uri="b5cf4370-ac38-4b9e-9836-ef6f5df64f24"/>
   </ds:schemaRefs>
 </ds:datastoreItem>
 </file>
</xml_diff>